<commit_message>
update save and generate function
</commit_message>
<xml_diff>
--- a/app/static/Dummy.docx
+++ b/app/static/Dummy.docx
@@ -1161,7 +1161,14 @@
                 <w:sz w:val="19"/>
                 <w:szCs w:val="19"/>
               </w:rPr>
-              <w:t>Loss_of_Pay_Days</w:t>
+              <w:t>Loss_of_Pay</w:t>
+            </w:r>
+            <w:r>
+              <w:rPr>
+                <w:sz w:val="19"/>
+                <w:szCs w:val="19"/>
+              </w:rPr>
+              <w:t>Days</w:t>
             </w:r>
             <w:r>
               <w:rPr>
@@ -1619,7 +1626,23 @@
                 <w:szCs w:val="19"/>
                 <w:highlight w:val="white"/>
               </w:rPr>
-              <w:t xml:space="preserve">PF             -    </w:t>
+              <w:t xml:space="preserve">PF           </w:t>
+            </w:r>
+            <w:r>
+              <w:rPr>
+                <w:sz w:val="19"/>
+                <w:szCs w:val="19"/>
+                <w:highlight w:val="white"/>
+              </w:rPr>
+              <w:t xml:space="preserve">-    </w:t>
+            </w:r>
+            <w:r>
+              <w:rPr>
+                <w:sz w:val="19"/>
+                <w:szCs w:val="19"/>
+                <w:highlight w:val="white"/>
+              </w:rPr>
+              <w:t xml:space="preserve"> </w:t>
             </w:r>
             <w:r>
               <w:rPr>
@@ -1647,15 +1670,39 @@
                 <w:szCs w:val="19"/>
                 <w:highlight w:val="white"/>
               </w:rPr>
-              <w:t xml:space="preserve">       PT            -    </w:t>
-            </w:r>
-            <w:r>
-              <w:rPr>
-                <w:sz w:val="19"/>
-                <w:szCs w:val="19"/>
-                <w:highlight w:val="white"/>
-              </w:rPr>
-              <w:t xml:space="preserve"> {PT}</w:t>
+              <w:t xml:space="preserve">       </w:t>
+            </w:r>
+            <w:r>
+              <w:rPr>
+                <w:sz w:val="19"/>
+                <w:szCs w:val="19"/>
+                <w:highlight w:val="white"/>
+              </w:rPr>
+              <w:t xml:space="preserve">PT           </w:t>
+            </w:r>
+            <w:r>
+              <w:rPr>
+                <w:sz w:val="19"/>
+                <w:szCs w:val="19"/>
+                <w:highlight w:val="white"/>
+              </w:rPr>
+              <w:t xml:space="preserve">-    </w:t>
+            </w:r>
+            <w:r>
+              <w:rPr>
+                <w:sz w:val="19"/>
+                <w:szCs w:val="19"/>
+                <w:highlight w:val="white"/>
+              </w:rPr>
+              <w:t xml:space="preserve"> </w:t>
+            </w:r>
+            <w:r>
+              <w:rPr>
+                <w:sz w:val="19"/>
+                <w:szCs w:val="19"/>
+                <w:highlight w:val="white"/>
+              </w:rPr>
+              <w:t>{PT}</w:t>
             </w:r>
           </w:p>
           <w:p>
@@ -1675,7 +1722,15 @@
                 <w:szCs w:val="19"/>
                 <w:highlight w:val="white"/>
               </w:rPr>
-              <w:t xml:space="preserve">       TDS          -  </w:t>
+              <w:t xml:space="preserve">      TDS         </w:t>
+            </w:r>
+            <w:r>
+              <w:rPr>
+                <w:sz w:val="19"/>
+                <w:szCs w:val="19"/>
+                <w:highlight w:val="white"/>
+              </w:rPr>
+              <w:t xml:space="preserve">-  </w:t>
             </w:r>
             <w:r>
               <w:rPr>
@@ -1703,15 +1758,47 @@
                 <w:szCs w:val="19"/>
                 <w:highlight w:val="white"/>
               </w:rPr>
-              <w:t xml:space="preserve">       Arrears     - </w:t>
-            </w:r>
-            <w:r>
-              <w:rPr>
-                <w:sz w:val="19"/>
-                <w:szCs w:val="19"/>
-                <w:highlight w:val="white"/>
-              </w:rPr>
-              <w:t xml:space="preserve">   {Arreears}</w:t>
+              <w:t xml:space="preserve">      Arrears   </w:t>
+            </w:r>
+            <w:r>
+              <w:rPr>
+                <w:sz w:val="19"/>
+                <w:szCs w:val="19"/>
+                <w:highlight w:val="white"/>
+              </w:rPr>
+              <w:t xml:space="preserve"> </w:t>
+            </w:r>
+            <w:r>
+              <w:rPr>
+                <w:sz w:val="19"/>
+                <w:szCs w:val="19"/>
+                <w:highlight w:val="white"/>
+              </w:rPr>
+              <w:t xml:space="preserve"> </w:t>
+            </w:r>
+            <w:r>
+              <w:rPr>
+                <w:sz w:val="19"/>
+                <w:szCs w:val="19"/>
+                <w:highlight w:val="white"/>
+              </w:rPr>
+              <w:t xml:space="preserve">- </w:t>
+            </w:r>
+            <w:r>
+              <w:rPr>
+                <w:sz w:val="19"/>
+                <w:szCs w:val="19"/>
+                <w:highlight w:val="white"/>
+              </w:rPr>
+              <w:t xml:space="preserve">   {Arr</w:t>
+            </w:r>
+            <w:r>
+              <w:rPr>
+                <w:sz w:val="19"/>
+                <w:szCs w:val="19"/>
+                <w:highlight w:val="white"/>
+              </w:rPr>
+              <w:t>ears}</w:t>
             </w:r>
           </w:p>
           <w:p>

</xml_diff>